<commit_message>
Updating workshop and removing MD files
</commit_message>
<xml_diff>
--- a/SSH Tunnels/SSH tunnels.docx
+++ b/SSH Tunnels/SSH tunnels.docx
@@ -7,7 +7,7 @@
         <w:pStyle w:val="Kop1"/>
       </w:pPr>
       <w:r>
-        <w:t>Basics of SSH tunnels</w:t>
+        <w:t>SSH tunnels</w:t>
       </w:r>
     </w:p>
     <w:p>
@@ -53,13 +53,7 @@
         <w:t xml:space="preserve"> </w:t>
       </w:r>
       <w:r>
-        <w:t xml:space="preserve">(Oracle Cloud Infrastructure compute instance) </w:t>
-      </w:r>
-      <w:r>
-        <w:t xml:space="preserve">but will be configured </w:t>
-      </w:r>
-      <w:r>
-        <w:t>so you can use a private key to login</w:t>
+        <w:t>(Oracle Cloud Infrastructure compute instance)</w:t>
       </w:r>
     </w:p>
     <w:p>
@@ -114,6 +108,9 @@
     </w:p>
     <w:p>
       <w:r>
+        <w:rPr>
+          <w:noProof/>
+        </w:rPr>
         <w:drawing>
           <wp:inline distT="0" distB="0" distL="0" distR="0" wp14:anchorId="08E65057" wp14:editId="0DEB7AEA">
             <wp:extent cx="5731510" cy="3056890"/>
@@ -161,7 +158,54 @@
     </w:p>
     <w:p>
       <w:r>
-        <w:t xml:space="preserve">For this workshop, a remote SSH server and accounts are provided. The accounts are only available during this workshop. Do you want to try this out for yourself, create your own always free OCI instance at cloud.oracle.com. A description on how to do this is provided at: </w:t>
+        <w:t xml:space="preserve">For this workshop, a remote SSH server and accounts are provided. The accounts are only available during this workshop. </w:t>
+      </w:r>
+    </w:p>
+    <w:p>
+      <w:pPr>
+        <w:pStyle w:val="Code"/>
+      </w:pPr>
+      <w:r>
+        <w:t xml:space="preserve">Use SSH server: </w:t>
+      </w:r>
+      <w:r>
+        <w:t>132.145.250.238</w:t>
+      </w:r>
+      <w:r>
+        <w:t xml:space="preserve"> port 443</w:t>
+      </w:r>
+    </w:p>
+    <w:p>
+      <w:pPr>
+        <w:pStyle w:val="Code"/>
+      </w:pPr>
+      <w:r>
+        <w:t>User accounts: wsuser1 to wsuser30</w:t>
+      </w:r>
+    </w:p>
+    <w:p>
+      <w:pPr>
+        <w:pStyle w:val="Code"/>
+      </w:pPr>
+      <w:r>
+        <w:t xml:space="preserve">Passwords: </w:t>
+      </w:r>
+      <w:r>
+        <w:t>WsusAMIS</w:t>
+      </w:r>
+      <w:r>
+        <w:t xml:space="preserve">_1 to </w:t>
+      </w:r>
+      <w:r>
+        <w:t>WsusAMIS</w:t>
+      </w:r>
+      <w:r>
+        <w:t>_30 (number corresponds to username)</w:t>
+      </w:r>
+    </w:p>
+    <w:p>
+      <w:r>
+        <w:t xml:space="preserve">Do you want to try this out for yourself, create your own always free OCI instance at cloud.oracle.com. A description on how to do this is provided at: </w:t>
       </w:r>
     </w:p>
     <w:p>
@@ -176,52 +220,8 @@
     </w:p>
     <w:p>
       <w:pPr>
-        <w:pStyle w:val="Code"/>
-      </w:pPr>
-      <w:r>
-        <w:t xml:space="preserve">Use SSH server: </w:t>
-      </w:r>
-      <w:r>
-        <w:t>132.145.250.238</w:t>
-      </w:r>
-      <w:r>
-        <w:t xml:space="preserve"> port 443</w:t>
-      </w:r>
-    </w:p>
-    <w:p>
-      <w:pPr>
-        <w:pStyle w:val="Code"/>
-      </w:pPr>
-      <w:r>
-        <w:t>User accounts: wsuser1 to wsuser30</w:t>
-      </w:r>
-    </w:p>
-    <w:p>
-      <w:pPr>
-        <w:pStyle w:val="Code"/>
-      </w:pPr>
-      <w:r>
-        <w:t xml:space="preserve">Passwords: </w:t>
-      </w:r>
-      <w:r>
-        <w:t>WsusAMIS</w:t>
-      </w:r>
-      <w:r>
-        <w:t xml:space="preserve">_1 to </w:t>
-      </w:r>
-      <w:r>
-        <w:t>WsusAMIS</w:t>
-      </w:r>
-      <w:r>
-        <w:t>_30 (number corresponds to username)</w:t>
-      </w:r>
-    </w:p>
-    <w:p>
-      <w:pPr>
         <w:pStyle w:val="Kop3"/>
       </w:pPr>
-      <w:bookmarkStart w:id="0" w:name="_GoBack"/>
-      <w:bookmarkEnd w:id="0"/>
       <w:r>
         <w:t>SSH client</w:t>
       </w:r>
@@ -252,12 +252,30 @@
       </w:pPr>
       <w:r>
         <w:lastRenderedPageBreak/>
-        <w:t>MacOS / Linux / UNIX</w:t>
-      </w:r>
-    </w:p>
-    <w:p>
-      <w:r>
-        <w:t>The regular ssh client (preinstalled on all known systems) will be used to configure the SSH account and create a tunnel</w:t>
+        <w:t>Mac</w:t>
+      </w:r>
+      <w:r>
+        <w:t xml:space="preserve"> </w:t>
+      </w:r>
+      <w:r>
+        <w:t>OS / Linux / UNIX</w:t>
+      </w:r>
+    </w:p>
+    <w:p>
+      <w:r>
+        <w:t xml:space="preserve">The regular ssh client (preinstalled on all known </w:t>
+      </w:r>
+      <w:r>
+        <w:t>Linux, Unix, Mac</w:t>
+      </w:r>
+      <w:r>
+        <w:t xml:space="preserve"> </w:t>
+      </w:r>
+      <w:r>
+        <w:t>OS distributions</w:t>
+      </w:r>
+      <w:r>
+        <w:t>) will be used to configure the SSH account and create a tunnel</w:t>
       </w:r>
       <w:r>
         <w:t xml:space="preserve"> + SOCKS proxy server</w:t>
@@ -381,6 +399,30 @@
       </w:r>
     </w:p>
     <w:p>
+      <w:r>
+        <w:t>If you’re using Chocolatey (</w:t>
+      </w:r>
+      <w:hyperlink r:id="rId12" w:history="1">
+        <w:r>
+          <w:rPr>
+            <w:rStyle w:val="Hyperlink"/>
+          </w:rPr>
+          <w:t>https://chocolatey.org/</w:t>
+        </w:r>
+      </w:hyperlink>
+      <w:r>
+        <w:t>), you can install MobaXterm, from a console which has Admin privileges, using:</w:t>
+      </w:r>
+    </w:p>
+    <w:p>
+      <w:pPr>
+        <w:pStyle w:val="Code"/>
+      </w:pPr>
+      <w:r>
+        <w:t>choco install mobaxterm</w:t>
+      </w:r>
+    </w:p>
+    <w:p>
       <w:pPr>
         <w:pStyle w:val="Kop4"/>
       </w:pPr>
@@ -396,7 +438,13 @@
         <w:t>SSH</w:t>
       </w:r>
       <w:r>
-        <w:t xml:space="preserve"> client (although typing on a mobile phone can be bothersome) and  as SSH tunnel configuration tool / SOCKS proxy server.</w:t>
+        <w:t xml:space="preserve"> client (although typing on a mobile phone can be </w:t>
+      </w:r>
+      <w:r>
+        <w:t>challenging</w:t>
+      </w:r>
+      <w:r>
+        <w:t>) and  as SSH tunnel configuration tool / SOCKS proxy server.</w:t>
       </w:r>
       <w:r>
         <w:t xml:space="preserve"> ConnectBot can be downloaded </w:t>
@@ -410,7 +458,14 @@
       <w:r>
         <w:t xml:space="preserve"> here: </w:t>
       </w:r>
-      <w:hyperlink r:id="rId12" w:history="1">
+    </w:p>
+    <w:p>
+      <w:pPr>
+        <w:rPr>
+          <w:rStyle w:val="Hyperlink"/>
+        </w:rPr>
+      </w:pPr>
+      <w:hyperlink r:id="rId13" w:history="1">
         <w:r>
           <w:rPr>
             <w:rStyle w:val="Hyperlink"/>
@@ -420,6 +475,11 @@
       </w:hyperlink>
     </w:p>
     <w:p>
+      <w:r>
+        <w:t>It is not recommended to use ConnectBot to configure the SSH public and private keys.</w:t>
+      </w:r>
+    </w:p>
+    <w:p>
       <w:pPr>
         <w:pStyle w:val="Kop3"/>
       </w:pPr>
@@ -428,6 +488,11 @@
       </w:r>
     </w:p>
     <w:p>
+      <w:pPr>
+        <w:rPr>
+          <w:rStyle w:val="Hyperlink"/>
+        </w:rPr>
+      </w:pPr>
       <w:r>
         <w:t>You need a browser to use the SOCKS proxy server. Firefox is available for Linux, Mac</w:t>
       </w:r>
@@ -443,7 +508,7 @@
       <w:r>
         <w:t xml:space="preserve"> You can download it here: </w:t>
       </w:r>
-      <w:hyperlink r:id="rId13" w:history="1">
+      <w:hyperlink r:id="rId14" w:history="1">
         <w:r>
           <w:rPr>
             <w:rStyle w:val="Hyperlink"/>
@@ -454,49 +519,51 @@
     </w:p>
     <w:p>
       <w:pPr>
+        <w:rPr>
+          <w:caps/>
+          <w:spacing w:val="15"/>
+        </w:rPr>
+      </w:pPr>
+      <w:r>
+        <w:br w:type="page"/>
+      </w:r>
+    </w:p>
+    <w:p>
+      <w:pPr>
         <w:pStyle w:val="Kop2"/>
       </w:pPr>
       <w:r>
-        <w:t>Generating a public and private key</w:t>
-      </w:r>
-    </w:p>
-    <w:p>
-      <w:r>
-        <w:t xml:space="preserve">In order to </w:t>
-      </w:r>
-      <w:r>
-        <w:t>login</w:t>
-      </w:r>
-      <w:r>
-        <w:t xml:space="preserve"> to the SSH server</w:t>
-      </w:r>
-      <w:r>
-        <w:t xml:space="preserve">, a private key will be used. </w:t>
-      </w:r>
-      <w:r>
-        <w:t>A</w:t>
-      </w:r>
-      <w:r>
-        <w:t xml:space="preserve"> public key needs to be present in </w:t>
-      </w:r>
-      <w:r>
-        <w:t>authorized_keys file on the SSH server.</w:t>
-      </w:r>
-    </w:p>
-    <w:p>
-      <w:r>
-        <w:t xml:space="preserve">First we will generate a public and private key pair to use. Next we will login using a username/password to the SSH server and </w:t>
-      </w:r>
-      <w:r>
-        <w:t>register the public key.</w:t>
-      </w:r>
-    </w:p>
-    <w:p>
-      <w:r>
-        <w:t>You can choose to do this by command line or by using a GUI.</w:t>
-      </w:r>
-      <w:r>
-        <w:t xml:space="preserve"> You do not need to do both.</w:t>
+        <w:lastRenderedPageBreak/>
+        <w:t>Testing connectivity</w:t>
+      </w:r>
+    </w:p>
+    <w:p>
+      <w:r>
+        <w:t>Use your preferred SSH client to test connectivity to the SSH server and login. Remember to use the following credentials:</w:t>
+      </w:r>
+    </w:p>
+    <w:p>
+      <w:pPr>
+        <w:pStyle w:val="Code"/>
+      </w:pPr>
+      <w:r>
+        <w:t>Use SSH server: 132.145.250.238 port 443</w:t>
+      </w:r>
+    </w:p>
+    <w:p>
+      <w:pPr>
+        <w:pStyle w:val="Code"/>
+      </w:pPr>
+      <w:r>
+        <w:t>User accounts: wsuser1 to wsuser30</w:t>
+      </w:r>
+    </w:p>
+    <w:p>
+      <w:pPr>
+        <w:pStyle w:val="Code"/>
+      </w:pPr>
+      <w:r>
+        <w:t>Passwords: WsusAMIS_1 to WsusAMIS_30 (number corresponds to username)</w:t>
       </w:r>
     </w:p>
     <w:p>
@@ -504,420 +571,16 @@
         <w:pStyle w:val="Kop3"/>
       </w:pPr>
       <w:r>
-        <w:t xml:space="preserve">CLI: </w:t>
-      </w:r>
-      <w:r>
-        <w:t>Linux/Unix/Mac</w:t>
-      </w:r>
-      <w:r>
-        <w:t xml:space="preserve"> or inside a MobaXterm terminal</w:t>
-      </w:r>
-    </w:p>
-    <w:p>
-      <w:r>
-        <w:t>Start a terminal</w:t>
-      </w:r>
-    </w:p>
-    <w:p>
-      <w:pPr>
-        <w:pStyle w:val="Code"/>
-      </w:pPr>
-      <w:r>
-        <w:t>ssh-keygen -t rsa -m PEM -C "youremail@email.com" -f rsakey</w:t>
-      </w:r>
-    </w:p>
-    <w:p>
-      <w:r>
-        <w:t>This generates two files in the current directory:</w:t>
-      </w:r>
-    </w:p>
-    <w:p>
-      <w:pPr>
-        <w:pStyle w:val="Code"/>
-      </w:pPr>
-      <w:r>
-        <w:t xml:space="preserve">Private key: </w:t>
-      </w:r>
-      <w:r>
-        <w:tab/>
-      </w:r>
-      <w:r>
-        <w:t>rsakey</w:t>
-      </w:r>
-    </w:p>
-    <w:p>
-      <w:pPr>
-        <w:pStyle w:val="Code"/>
-      </w:pPr>
-      <w:r>
-        <w:t xml:space="preserve">Public key: </w:t>
-      </w:r>
-      <w:r>
-        <w:tab/>
-      </w:r>
-      <w:r>
-        <w:t>rsakey.pub</w:t>
-      </w:r>
-    </w:p>
-    <w:p>
-      <w:r>
-        <w:t xml:space="preserve">rsakey is the private key used to login. rsakey.pub is the public key which will be registered </w:t>
-      </w:r>
-      <w:r>
-        <w:t>on the SSH server</w:t>
-      </w:r>
-    </w:p>
-    <w:p>
-      <w:r>
-        <w:rPr>
-          <w:noProof/>
-        </w:rPr>
-        <w:lastRenderedPageBreak/>
-        <w:drawing>
-          <wp:inline distT="0" distB="0" distL="0" distR="0" wp14:anchorId="1F337A2E" wp14:editId="75AAEFD8">
-            <wp:extent cx="5731510" cy="2481580"/>
-            <wp:effectExtent l="0" t="0" r="2540" b="0"/>
-            <wp:docPr id="1" name="Afbeelding 1"/>
-            <wp:cNvGraphicFramePr>
-              <a:graphicFrameLocks xmlns:a="http://schemas.openxmlformats.org/drawingml/2006/main" noChangeAspect="1"/>
-            </wp:cNvGraphicFramePr>
-            <a:graphic xmlns:a="http://schemas.openxmlformats.org/drawingml/2006/main">
-              <a:graphicData uri="http://schemas.openxmlformats.org/drawingml/2006/picture">
-                <pic:pic xmlns:pic="http://schemas.openxmlformats.org/drawingml/2006/picture">
-                  <pic:nvPicPr>
-                    <pic:cNvPr id="1" name=""/>
-                    <pic:cNvPicPr/>
-                  </pic:nvPicPr>
-                  <pic:blipFill>
-                    <a:blip r:embed="rId14"/>
-                    <a:stretch>
-                      <a:fillRect/>
-                    </a:stretch>
-                  </pic:blipFill>
-                  <pic:spPr>
-                    <a:xfrm>
-                      <a:off x="0" y="0"/>
-                      <a:ext cx="5731510" cy="2481580"/>
-                    </a:xfrm>
-                    <a:prstGeom prst="rect">
-                      <a:avLst/>
-                    </a:prstGeom>
-                  </pic:spPr>
-                </pic:pic>
-              </a:graphicData>
-            </a:graphic>
-          </wp:inline>
-        </w:drawing>
-      </w:r>
-    </w:p>
-    <w:p>
-      <w:pPr>
-        <w:pStyle w:val="Kop3"/>
-      </w:pPr>
-      <w:r>
-        <w:t xml:space="preserve">GUI: </w:t>
-      </w:r>
-      <w:r>
-        <w:t xml:space="preserve">MobaXterm / </w:t>
-      </w:r>
-      <w:r>
-        <w:t>PuTTYgen</w:t>
-      </w:r>
-    </w:p>
-    <w:p>
-      <w:r>
-        <w:t xml:space="preserve">An alternative to </w:t>
-      </w:r>
-      <w:r>
-        <w:t xml:space="preserve">executing shell commands to generate a keypair is by using tools like MobaXterm / PuTTYgen. PuTTYgen is available for </w:t>
-      </w:r>
-      <w:r>
-        <w:t>Windows, Mac and Linux. MobaXterm only for Windows.</w:t>
-      </w:r>
-      <w:r>
-        <w:t xml:space="preserve"> </w:t>
-      </w:r>
-    </w:p>
-    <w:p>
-      <w:pPr>
-        <w:rPr>
-          <w:noProof/>
-        </w:rPr>
-      </w:pPr>
-      <w:r>
-        <w:t>From MobaXterm you can start the MobaXterm SSH Key Generator.</w:t>
-      </w:r>
-      <w:r>
-        <w:rPr>
-          <w:noProof/>
-        </w:rPr>
-        <w:t xml:space="preserve"> </w:t>
-      </w:r>
+        <w:t>MobaXterm</w:t>
+      </w:r>
+    </w:p>
+    <w:p>
       <w:r>
         <w:rPr>
           <w:noProof/>
         </w:rPr>
         <w:drawing>
-          <wp:inline distT="0" distB="0" distL="0" distR="0" wp14:anchorId="663DCC34" wp14:editId="6BCFE225">
-            <wp:extent cx="5234494" cy="2735580"/>
-            <wp:effectExtent l="0" t="0" r="4445" b="7620"/>
-            <wp:docPr id="3" name="Afbeelding 3"/>
-            <wp:cNvGraphicFramePr>
-              <a:graphicFrameLocks xmlns:a="http://schemas.openxmlformats.org/drawingml/2006/main" noChangeAspect="1"/>
-            </wp:cNvGraphicFramePr>
-            <a:graphic xmlns:a="http://schemas.openxmlformats.org/drawingml/2006/main">
-              <a:graphicData uri="http://schemas.openxmlformats.org/drawingml/2006/picture">
-                <pic:pic xmlns:pic="http://schemas.openxmlformats.org/drawingml/2006/picture">
-                  <pic:nvPicPr>
-                    <pic:cNvPr id="0" name="Picture 2"/>
-                    <pic:cNvPicPr>
-                      <a:picLocks noChangeAspect="1" noChangeArrowheads="1"/>
-                    </pic:cNvPicPr>
-                  </pic:nvPicPr>
-                  <pic:blipFill>
-                    <a:blip r:embed="rId15" cstate="print">
-                      <a:extLst>
-                        <a:ext uri="{28A0092B-C50C-407E-A947-70E740481C1C}">
-                          <a14:useLocalDpi xmlns:a14="http://schemas.microsoft.com/office/drawing/2010/main" val="0"/>
-                        </a:ext>
-                      </a:extLst>
-                    </a:blip>
-                    <a:srcRect/>
-                    <a:stretch>
-                      <a:fillRect/>
-                    </a:stretch>
-                  </pic:blipFill>
-                  <pic:spPr bwMode="auto">
-                    <a:xfrm>
-                      <a:off x="0" y="0"/>
-                      <a:ext cx="5239706" cy="2738304"/>
-                    </a:xfrm>
-                    <a:prstGeom prst="rect">
-                      <a:avLst/>
-                    </a:prstGeom>
-                    <a:noFill/>
-                    <a:ln>
-                      <a:noFill/>
-                    </a:ln>
-                  </pic:spPr>
-                </pic:pic>
-              </a:graphicData>
-            </a:graphic>
-          </wp:inline>
-        </w:drawing>
-      </w:r>
-      <w:r>
-        <w:rPr>
-          <w:noProof/>
-        </w:rPr>
-        <w:t xml:space="preserve"> </w:t>
-      </w:r>
-    </w:p>
-    <w:p>
-      <w:r>
-        <w:t>First generate a keypair</w:t>
-      </w:r>
-    </w:p>
-    <w:p>
-      <w:pPr>
-        <w:rPr>
-          <w:noProof/>
-        </w:rPr>
-      </w:pPr>
-      <w:r>
-        <w:rPr>
-          <w:noProof/>
-        </w:rPr>
-        <w:lastRenderedPageBreak/>
-        <w:t xml:space="preserve"> </w:t>
-      </w:r>
-      <w:r>
-        <w:rPr>
-          <w:noProof/>
-        </w:rPr>
-        <w:drawing>
-          <wp:inline distT="0" distB="0" distL="0" distR="0" wp14:anchorId="31381FE6" wp14:editId="512C984A">
-            <wp:extent cx="3771911" cy="3375660"/>
-            <wp:effectExtent l="0" t="0" r="0" b="0"/>
-            <wp:docPr id="4" name="Afbeelding 4"/>
-            <wp:cNvGraphicFramePr>
-              <a:graphicFrameLocks xmlns:a="http://schemas.openxmlformats.org/drawingml/2006/main" noChangeAspect="1"/>
-            </wp:cNvGraphicFramePr>
-            <a:graphic xmlns:a="http://schemas.openxmlformats.org/drawingml/2006/main">
-              <a:graphicData uri="http://schemas.openxmlformats.org/drawingml/2006/picture">
-                <pic:pic xmlns:pic="http://schemas.openxmlformats.org/drawingml/2006/picture">
-                  <pic:nvPicPr>
-                    <pic:cNvPr id="0" name="Picture 3"/>
-                    <pic:cNvPicPr>
-                      <a:picLocks noChangeAspect="1" noChangeArrowheads="1"/>
-                    </pic:cNvPicPr>
-                  </pic:nvPicPr>
-                  <pic:blipFill>
-                    <a:blip r:embed="rId16">
-                      <a:extLst>
-                        <a:ext uri="{28A0092B-C50C-407E-A947-70E740481C1C}">
-                          <a14:useLocalDpi xmlns:a14="http://schemas.microsoft.com/office/drawing/2010/main" val="0"/>
-                        </a:ext>
-                      </a:extLst>
-                    </a:blip>
-                    <a:srcRect/>
-                    <a:stretch>
-                      <a:fillRect/>
-                    </a:stretch>
-                  </pic:blipFill>
-                  <pic:spPr bwMode="auto">
-                    <a:xfrm>
-                      <a:off x="0" y="0"/>
-                      <a:ext cx="3794133" cy="3395548"/>
-                    </a:xfrm>
-                    <a:prstGeom prst="rect">
-                      <a:avLst/>
-                    </a:prstGeom>
-                    <a:noFill/>
-                    <a:ln>
-                      <a:noFill/>
-                    </a:ln>
-                  </pic:spPr>
-                </pic:pic>
-              </a:graphicData>
-            </a:graphic>
-          </wp:inline>
-        </w:drawing>
-      </w:r>
-    </w:p>
-    <w:p/>
-    <w:p>
-      <w:r>
-        <w:rPr>
-          <w:noProof/>
-        </w:rPr>
-        <w:drawing>
-          <wp:inline distT="0" distB="0" distL="0" distR="0" wp14:anchorId="4A80A168" wp14:editId="7F855CCD">
-            <wp:extent cx="4497654" cy="4013200"/>
-            <wp:effectExtent l="0" t="0" r="0" b="6350"/>
-            <wp:docPr id="2" name="Afbeelding 2"/>
-            <wp:cNvGraphicFramePr>
-              <a:graphicFrameLocks xmlns:a="http://schemas.openxmlformats.org/drawingml/2006/main" noChangeAspect="1"/>
-            </wp:cNvGraphicFramePr>
-            <a:graphic xmlns:a="http://schemas.openxmlformats.org/drawingml/2006/main">
-              <a:graphicData uri="http://schemas.openxmlformats.org/drawingml/2006/picture">
-                <pic:pic xmlns:pic="http://schemas.openxmlformats.org/drawingml/2006/picture">
-                  <pic:nvPicPr>
-                    <pic:cNvPr id="0" name="Picture 1"/>
-                    <pic:cNvPicPr>
-                      <a:picLocks noChangeAspect="1" noChangeArrowheads="1"/>
-                    </pic:cNvPicPr>
-                  </pic:nvPicPr>
-                  <pic:blipFill>
-                    <a:blip r:embed="rId17">
-                      <a:extLst>
-                        <a:ext uri="{28A0092B-C50C-407E-A947-70E740481C1C}">
-                          <a14:useLocalDpi xmlns:a14="http://schemas.microsoft.com/office/drawing/2010/main" val="0"/>
-                        </a:ext>
-                      </a:extLst>
-                    </a:blip>
-                    <a:srcRect/>
-                    <a:stretch>
-                      <a:fillRect/>
-                    </a:stretch>
-                  </pic:blipFill>
-                  <pic:spPr bwMode="auto">
-                    <a:xfrm>
-                      <a:off x="0" y="0"/>
-                      <a:ext cx="4663839" cy="4161484"/>
-                    </a:xfrm>
-                    <a:prstGeom prst="rect">
-                      <a:avLst/>
-                    </a:prstGeom>
-                    <a:noFill/>
-                    <a:ln>
-                      <a:noFill/>
-                    </a:ln>
-                  </pic:spPr>
-                </pic:pic>
-              </a:graphicData>
-            </a:graphic>
-          </wp:inline>
-        </w:drawing>
-      </w:r>
-    </w:p>
-    <w:p>
-      <w:r>
-        <w:t>Mind that when saving the public and private key, not to supply a passphrase. Not every client can deal with that.</w:t>
-      </w:r>
-    </w:p>
-    <w:p>
-      <w:r>
-        <w:t>Copy the key as displayed in the ‘Public key for pasting into OpenSSH server (~/.ssh/authorized_keys)’ and save it in a separate file for later usage. For example openssh_key.key</w:t>
-      </w:r>
-    </w:p>
-    <w:p>
-      <w:r>
-        <w:lastRenderedPageBreak/>
-        <w:t>Save the public key and private keys to separate files.</w:t>
-      </w:r>
-      <w:r>
-        <w:t xml:space="preserve"> For example pubkey and privkey</w:t>
-      </w:r>
-      <w:r>
-        <w:t>. You will use the privkey to login.</w:t>
-      </w:r>
-    </w:p>
-    <w:p>
-      <w:pPr>
-        <w:pStyle w:val="Kop2"/>
-      </w:pPr>
-      <w:r>
-        <w:t>Testing connectivity</w:t>
-      </w:r>
-    </w:p>
-    <w:p>
-      <w:r>
-        <w:t xml:space="preserve">Use your preferred SSH client to test </w:t>
-      </w:r>
-      <w:r>
-        <w:t>connectivity to the SSH server and login. Remember to use the following credentials:</w:t>
-      </w:r>
-    </w:p>
-    <w:p>
-      <w:pPr>
-        <w:pStyle w:val="Code"/>
-      </w:pPr>
-      <w:r>
-        <w:t>Use SSH server: 132.145.250.238 port 443</w:t>
-      </w:r>
-    </w:p>
-    <w:p>
-      <w:pPr>
-        <w:pStyle w:val="Code"/>
-      </w:pPr>
-      <w:r>
-        <w:t>User accounts: wsuser1 to wsuser30</w:t>
-      </w:r>
-    </w:p>
-    <w:p>
-      <w:pPr>
-        <w:pStyle w:val="Code"/>
-      </w:pPr>
-      <w:r>
-        <w:t>Passwords: WsusAMIS_1 to WsusAMIS_30 (number corresponds to username)</w:t>
-      </w:r>
-    </w:p>
-    <w:p>
-      <w:pPr>
-        <w:pStyle w:val="Kop3"/>
-      </w:pPr>
-      <w:r>
-        <w:t>MobaXterm</w:t>
-      </w:r>
-    </w:p>
-    <w:p>
-      <w:r>
-        <w:rPr>
-          <w:noProof/>
-        </w:rPr>
-        <w:drawing>
-          <wp:inline distT="0" distB="0" distL="0" distR="0" wp14:anchorId="15F0BE43" wp14:editId="74FBBA28">
+          <wp:inline distT="0" distB="0" distL="0" distR="0" wp14:anchorId="798A1DAD" wp14:editId="42A162F2">
             <wp:extent cx="3581400" cy="2294135"/>
             <wp:effectExtent l="0" t="0" r="0" b="0"/>
             <wp:docPr id="6" name="Afbeelding 6"/>
@@ -934,7 +597,7 @@
                     </pic:cNvPicPr>
                   </pic:nvPicPr>
                   <pic:blipFill rotWithShape="1">
-                    <a:blip r:embed="rId18">
+                    <a:blip r:embed="rId15">
                       <a:extLst>
                         <a:ext uri="{28A0092B-C50C-407E-A947-70E740481C1C}">
                           <a14:useLocalDpi xmlns:a14="http://schemas.microsoft.com/office/drawing/2010/main" val="0"/>
@@ -975,7 +638,7 @@
           <w:noProof/>
         </w:rPr>
         <w:drawing>
-          <wp:inline distT="0" distB="0" distL="0" distR="0" wp14:anchorId="377B28B3" wp14:editId="63B6C2B9">
+          <wp:inline distT="0" distB="0" distL="0" distR="0" wp14:anchorId="445DA35F" wp14:editId="57515BF6">
             <wp:extent cx="5223933" cy="1287172"/>
             <wp:effectExtent l="0" t="0" r="0" b="8255"/>
             <wp:docPr id="5" name="Afbeelding 5"/>
@@ -990,7 +653,7 @@
                     <pic:cNvPicPr/>
                   </pic:nvPicPr>
                   <pic:blipFill>
-                    <a:blip r:embed="rId19"/>
+                    <a:blip r:embed="rId16"/>
                     <a:stretch>
                       <a:fillRect/>
                     </a:stretch>
@@ -1017,7 +680,7 @@
           <w:noProof/>
         </w:rPr>
         <w:drawing>
-          <wp:inline distT="0" distB="0" distL="0" distR="0" wp14:anchorId="3E5C8E95" wp14:editId="2EAB45D3">
+          <wp:inline distT="0" distB="0" distL="0" distR="0" wp14:anchorId="6741CE26" wp14:editId="628E6337">
             <wp:extent cx="5731510" cy="2616200"/>
             <wp:effectExtent l="0" t="0" r="2540" b="0"/>
             <wp:docPr id="7" name="Afbeelding 7"/>
@@ -1032,7 +695,7 @@
                     <pic:cNvPicPr/>
                   </pic:nvPicPr>
                   <pic:blipFill>
-                    <a:blip r:embed="rId20"/>
+                    <a:blip r:embed="rId17"/>
                     <a:stretch>
                       <a:fillRect/>
                     </a:stretch>
@@ -1055,6 +718,18 @@
     </w:p>
     <w:p>
       <w:pPr>
+        <w:rPr>
+          <w:caps/>
+          <w:color w:val="1F3763" w:themeColor="accent1" w:themeShade="7F"/>
+          <w:spacing w:val="15"/>
+        </w:rPr>
+      </w:pPr>
+      <w:r>
+        <w:br w:type="page"/>
+      </w:r>
+    </w:p>
+    <w:p>
+      <w:pPr>
         <w:pStyle w:val="Kop3"/>
       </w:pPr>
       <w:r>
@@ -1063,22 +738,11 @@
       </w:r>
     </w:p>
     <w:p>
-      <w:r>
-        <w:t>s</w:t>
-      </w:r>
-      <w:r>
-        <w:t xml:space="preserve">sh </w:t>
-      </w:r>
-      <w:hyperlink r:id="rId21" w:history="1">
-        <w:r>
-          <w:rPr>
-            <w:rStyle w:val="Hyperlink"/>
-          </w:rPr>
-          <w:t>wsuser1@132.145.250.238</w:t>
-        </w:r>
-      </w:hyperlink>
-      <w:r>
-        <w:t xml:space="preserve"> -p 443</w:t>
+      <w:pPr>
+        <w:pStyle w:val="Code"/>
+      </w:pPr>
+      <w:r>
+        <w:t>ssh wsuser1@132.145.250.238 -p 443</w:t>
       </w:r>
     </w:p>
     <w:p>
@@ -1087,9 +751,6 @@
       </w:pPr>
       <w:r>
         <w:t>Android: ConnectBot</w:t>
-      </w:r>
-      <w:r>
-        <w:t xml:space="preserve"> (possible but not recommended)</w:t>
       </w:r>
     </w:p>
     <w:p>
@@ -1103,7 +764,7 @@
           <w:noProof/>
         </w:rPr>
         <w:drawing>
-          <wp:inline distT="0" distB="0" distL="0" distR="0" wp14:anchorId="05CBF91B" wp14:editId="1965AA06">
+          <wp:inline distT="0" distB="0" distL="0" distR="0" wp14:anchorId="0B8125E7" wp14:editId="7497B820">
             <wp:extent cx="2683510" cy="5514499"/>
             <wp:effectExtent l="0" t="0" r="2540" b="0"/>
             <wp:docPr id="11" name="Afbeelding 11"/>
@@ -1120,7 +781,7 @@
                     </pic:cNvPicPr>
                   </pic:nvPicPr>
                   <pic:blipFill>
-                    <a:blip r:embed="rId22">
+                    <a:blip r:embed="rId18">
                       <a:extLst>
                         <a:ext uri="{28A0092B-C50C-407E-A947-70E740481C1C}">
                           <a14:useLocalDpi xmlns:a14="http://schemas.microsoft.com/office/drawing/2010/main" val="0"/>
@@ -1154,7 +815,28 @@
     </w:p>
     <w:p>
       <w:r>
-        <w:t>Input the following properties:</w:t>
+        <w:t>Input the following properties</w:t>
+      </w:r>
+      <w:r>
+        <w:t xml:space="preserve"> (replace the wsuser with your assigned user)</w:t>
+      </w:r>
+      <w:r>
+        <w:t>:</w:t>
+      </w:r>
+    </w:p>
+    <w:p>
+      <w:pPr>
+        <w:pStyle w:val="Code"/>
+      </w:pPr>
+      <w:r>
+        <w:t>username@hostname:port</w:t>
+      </w:r>
+      <w:r>
+        <w:tab/>
+      </w:r>
+      <w:r>
+        <w:tab/>
+        <w:t>wsuser1@132.145.250.238:443</w:t>
       </w:r>
     </w:p>
     <w:p>
@@ -1164,7 +846,7 @@
         </w:rPr>
         <w:lastRenderedPageBreak/>
         <w:drawing>
-          <wp:inline distT="0" distB="0" distL="0" distR="0" wp14:anchorId="25E557D8" wp14:editId="23AFE013">
+          <wp:inline distT="0" distB="0" distL="0" distR="0" wp14:anchorId="7B7FA014" wp14:editId="6A2D143A">
             <wp:extent cx="2683933" cy="3251200"/>
             <wp:effectExtent l="0" t="0" r="2540" b="6350"/>
             <wp:docPr id="9" name="Afbeelding 9"/>
@@ -1181,7 +863,7 @@
                     </pic:cNvPicPr>
                   </pic:nvPicPr>
                   <pic:blipFill rotWithShape="1">
-                    <a:blip r:embed="rId23" cstate="print">
+                    <a:blip r:embed="rId19" cstate="print">
                       <a:extLst>
                         <a:ext uri="{28A0092B-C50C-407E-A947-70E740481C1C}">
                           <a14:useLocalDpi xmlns:a14="http://schemas.microsoft.com/office/drawing/2010/main" val="0"/>
@@ -1227,7 +909,7 @@
           <w:noProof/>
         </w:rPr>
         <w:drawing>
-          <wp:inline distT="0" distB="0" distL="0" distR="0" wp14:anchorId="4AA28CD3" wp14:editId="779D29F6">
+          <wp:inline distT="0" distB="0" distL="0" distR="0" wp14:anchorId="5E6DE3BD" wp14:editId="38C6AE5D">
             <wp:extent cx="2683510" cy="1392474"/>
             <wp:effectExtent l="0" t="0" r="2540" b="0"/>
             <wp:docPr id="10" name="Afbeelding 10"/>
@@ -1244,7 +926,7 @@
                     </pic:cNvPicPr>
                   </pic:nvPicPr>
                   <pic:blipFill rotWithShape="1">
-                    <a:blip r:embed="rId24" cstate="print">
+                    <a:blip r:embed="rId20" cstate="print">
                       <a:extLst>
                         <a:ext uri="{28A0092B-C50C-407E-A947-70E740481C1C}">
                           <a14:useLocalDpi xmlns:a14="http://schemas.microsoft.com/office/drawing/2010/main" val="0"/>
@@ -1289,141 +971,147 @@
         <w:pStyle w:val="Kop2"/>
       </w:pPr>
       <w:r>
-        <w:t>Add the public key</w:t>
-      </w:r>
-    </w:p>
-    <w:p>
+        <w:t>Generating a public and private key</w:t>
+      </w:r>
+    </w:p>
+    <w:p>
+      <w:r>
+        <w:t xml:space="preserve">In order to </w:t>
+      </w:r>
+      <w:r>
+        <w:t>login</w:t>
+      </w:r>
+      <w:r>
+        <w:t xml:space="preserve"> to the SSH server</w:t>
+      </w:r>
+      <w:r>
+        <w:t xml:space="preserve">, a private key will be used. </w:t>
+      </w:r>
+      <w:r>
+        <w:t>A</w:t>
+      </w:r>
+      <w:r>
+        <w:t xml:space="preserve"> public key needs to be present in </w:t>
+      </w:r>
+      <w:r>
+        <w:t>authorized_keys file on the SSH server.</w:t>
+      </w:r>
+    </w:p>
+    <w:p>
+      <w:r>
+        <w:t xml:space="preserve">First we will generate a public and private key pair to use. Next we will login using a username/password to the SSH server and </w:t>
+      </w:r>
+      <w:r>
+        <w:t>register the public key.</w:t>
+      </w:r>
+    </w:p>
+    <w:p>
+      <w:r>
+        <w:t>You can choose to do this by command line or by using a GUI.</w:t>
+      </w:r>
+      <w:r>
+        <w:t xml:space="preserve"> You do not need to do both.</w:t>
+      </w:r>
+      <w:r>
+        <w:t xml:space="preserve"> You can use the terminal from the previous section to generate the public and private key file from the command line.</w:t>
+      </w:r>
+    </w:p>
+    <w:p>
+      <w:pPr>
+        <w:pStyle w:val="Kop3"/>
+      </w:pPr>
+      <w:r>
+        <w:t xml:space="preserve">CLI: </w:t>
+      </w:r>
+      <w:r>
+        <w:t>Linux/Unix/Mac</w:t>
+      </w:r>
+      <w:r>
+        <w:t xml:space="preserve"> or inside a MobaXterm terminal</w:t>
+      </w:r>
+    </w:p>
+    <w:p>
+      <w:r>
+        <w:t>Start a terminal</w:t>
+      </w:r>
+      <w:r>
+        <w:t xml:space="preserve"> (or use the one already open from the previous section)</w:t>
+      </w:r>
+    </w:p>
+    <w:p>
+      <w:pPr>
+        <w:pStyle w:val="Code"/>
+      </w:pPr>
+      <w:r>
+        <w:t>ssh-keygen -t rsa -m PEM -C "youremail@email.com" -f rsakey</w:t>
+      </w:r>
+    </w:p>
+    <w:p>
+      <w:r>
+        <w:t>Press enter twice (no keyphrase)</w:t>
+      </w:r>
+    </w:p>
+    <w:p>
+      <w:r>
+        <w:t>This generates two files in the current directory:</w:t>
+      </w:r>
+    </w:p>
+    <w:p>
+      <w:pPr>
+        <w:pStyle w:val="Code"/>
+      </w:pPr>
+      <w:r>
+        <w:lastRenderedPageBreak/>
+        <w:t xml:space="preserve">Private key: </w:t>
+      </w:r>
+      <w:r>
+        <w:tab/>
+      </w:r>
+      <w:r>
+        <w:t>rsakey</w:t>
+      </w:r>
+    </w:p>
+    <w:p>
+      <w:pPr>
+        <w:pStyle w:val="Code"/>
+      </w:pPr>
+      <w:r>
+        <w:t xml:space="preserve">Public key: </w:t>
+      </w:r>
+      <w:r>
+        <w:tab/>
+      </w:r>
+      <w:r>
+        <w:t>rsakey.pub</w:t>
+      </w:r>
+    </w:p>
+    <w:p>
+      <w:r>
+        <w:t xml:space="preserve">rsakey is the private key used to login. rsakey.pub is the public key which will be registered </w:t>
+      </w:r>
+      <w:r>
+        <w:t>on the SSH server</w:t>
+      </w:r>
+      <w:r>
+        <w:t>. You can copy th</w:t>
+      </w:r>
+      <w:r>
+        <w:t>e</w:t>
+      </w:r>
       <w:r>
         <w:t xml:space="preserve"> </w:t>
       </w:r>
       <w:r>
-        <w:t>You have previously copied a public key which looks something like:</w:t>
-      </w:r>
-    </w:p>
-    <w:p>
-      <w:pPr>
-        <w:pStyle w:val="Code"/>
-      </w:pPr>
-      <w:r>
-        <w:t>ssh-rsa AAAAB3NzaC1yc2EAAAABJQAAAQEAqtGsoOOTD9A3pPMDbEijYSxO375SrV1s25bkFXs7U2WLWKQcr/ApafOVeWvocjr+ZSuDzzD4f9VT7wfmb8LWm4yurDFWKdSEJRujEBndpTJDtBnboJYvZoSz6A3An8vRyxTjwqDQhZURiVMEt0D40WJBy64Mu25x2LHIneNfL5h6wP4nGQ4AD+OjbOUEd4OjTaEUx+YWHZkqNj4aQ091SqdYuaokYeUgzkub9HMKTxDB7OQOoFTN5GKiXGZtnl4exGEcfCSqZd8rnmo6YF++gcsseJabtaQ+GznPs4AiDoaX9r3F1UoARFwMMNN4APejmCBNkGdjCi+7ESmROyMTXQ== rsa-key-20200301</w:t>
-      </w:r>
-    </w:p>
-    <w:p>
-      <w:r>
-        <w:t>This public key will be added to</w:t>
-      </w:r>
-      <w:r>
-        <w:t xml:space="preserve"> the </w:t>
-      </w:r>
-      <w:r>
-        <w:t>~/.ssh/authorized_keys</w:t>
-      </w:r>
-      <w:r>
-        <w:t xml:space="preserve"> file.</w:t>
-      </w:r>
-    </w:p>
-    <w:p>
-      <w:r>
-        <w:t xml:space="preserve">Execute the following commands </w:t>
-      </w:r>
-      <w:r>
-        <w:t xml:space="preserve">(using a CLI) </w:t>
-      </w:r>
-      <w:r>
-        <w:t>to create the required folders, the file and set the correct permissions:</w:t>
-      </w:r>
-    </w:p>
-    <w:p>
-      <w:pPr>
-        <w:pStyle w:val="Code"/>
-      </w:pPr>
-      <w:r>
-        <w:t>mkdir ~/.ssh</w:t>
-      </w:r>
-    </w:p>
-    <w:p>
-      <w:pPr>
-        <w:pStyle w:val="Code"/>
-      </w:pPr>
-      <w:r>
-        <w:t>chmod 700 ~/.ssh</w:t>
-      </w:r>
-    </w:p>
-    <w:p>
-      <w:pPr>
-        <w:pStyle w:val="Code"/>
-      </w:pPr>
-      <w:r>
-        <w:t>touch ~/.ssh/authorized_keys</w:t>
-      </w:r>
-    </w:p>
-    <w:p>
-      <w:pPr>
-        <w:pStyle w:val="Code"/>
-      </w:pPr>
-      <w:r>
-        <w:t>chmod 600 ~/.ssh/authorized_keys</w:t>
-      </w:r>
-    </w:p>
-    <w:p>
-      <w:r>
-        <w:t>Now add the public key to the authorized_keys file. You can do this in multiple ways</w:t>
-      </w:r>
-    </w:p>
-    <w:p>
-      <w:pPr>
-        <w:pStyle w:val="Kop3"/>
-      </w:pPr>
-      <w:r>
-        <w:lastRenderedPageBreak/>
-        <w:t>MobaXterm</w:t>
-      </w:r>
-      <w:r>
-        <w:t xml:space="preserve"> (Windows)</w:t>
-      </w:r>
-    </w:p>
-    <w:p>
-      <w:r>
-        <w:t>After the authorized_keys file is created, you can edit it with the Mo</w:t>
-      </w:r>
-      <w:r>
-        <w:t xml:space="preserve">baTextEditor by opening it from the Scp tab on the left. </w:t>
-      </w:r>
-      <w:r>
-        <w:t xml:space="preserve">If you </w:t>
-      </w:r>
-      <w:r>
-        <w:t>cannot</w:t>
-      </w:r>
-      <w:r>
-        <w:t xml:space="preserve"> immediately see the .ssh folder, click the refresh button or press F5.</w:t>
-      </w:r>
-      <w:r>
-        <w:t xml:space="preserve"> </w:t>
-      </w:r>
-      <w:r>
-        <w:t xml:space="preserve">Paste the public key into </w:t>
-      </w:r>
-      <w:r>
-        <w:t>this file and save it</w:t>
-      </w:r>
-      <w:r>
-        <w:t xml:space="preserve"> (the red disk icon). Confirm you want to over</w:t>
-      </w:r>
-      <w:r>
-        <w:t>w</w:t>
-      </w:r>
-      <w:r>
-        <w:t>ri</w:t>
-      </w:r>
-      <w:r>
-        <w:t>t</w:t>
-      </w:r>
-      <w:r>
-        <w:t>e the file on the server</w:t>
-      </w:r>
-      <w:r>
-        <w:t xml:space="preserve">. </w:t>
+        <w:t xml:space="preserve">public and private </w:t>
+      </w:r>
+      <w:r>
+        <w:t xml:space="preserve">key for future usage (it will be referred to in </w:t>
+      </w:r>
+      <w:r>
+        <w:t>later</w:t>
+      </w:r>
+      <w:r>
+        <w:t xml:space="preserve"> steps).</w:t>
       </w:r>
     </w:p>
     <w:p>
@@ -1431,6 +1119,455 @@
         <w:rPr>
           <w:noProof/>
         </w:rPr>
+        <w:drawing>
+          <wp:inline distT="0" distB="0" distL="0" distR="0" wp14:anchorId="1F337A2E" wp14:editId="75AAEFD8">
+            <wp:extent cx="5731510" cy="2481580"/>
+            <wp:effectExtent l="0" t="0" r="2540" b="0"/>
+            <wp:docPr id="1" name="Afbeelding 1"/>
+            <wp:cNvGraphicFramePr>
+              <a:graphicFrameLocks xmlns:a="http://schemas.openxmlformats.org/drawingml/2006/main" noChangeAspect="1"/>
+            </wp:cNvGraphicFramePr>
+            <a:graphic xmlns:a="http://schemas.openxmlformats.org/drawingml/2006/main">
+              <a:graphicData uri="http://schemas.openxmlformats.org/drawingml/2006/picture">
+                <pic:pic xmlns:pic="http://schemas.openxmlformats.org/drawingml/2006/picture">
+                  <pic:nvPicPr>
+                    <pic:cNvPr id="1" name=""/>
+                    <pic:cNvPicPr/>
+                  </pic:nvPicPr>
+                  <pic:blipFill>
+                    <a:blip r:embed="rId21"/>
+                    <a:stretch>
+                      <a:fillRect/>
+                    </a:stretch>
+                  </pic:blipFill>
+                  <pic:spPr>
+                    <a:xfrm>
+                      <a:off x="0" y="0"/>
+                      <a:ext cx="5731510" cy="2481580"/>
+                    </a:xfrm>
+                    <a:prstGeom prst="rect">
+                      <a:avLst/>
+                    </a:prstGeom>
+                  </pic:spPr>
+                </pic:pic>
+              </a:graphicData>
+            </a:graphic>
+          </wp:inline>
+        </w:drawing>
+      </w:r>
+    </w:p>
+    <w:p>
+      <w:pPr>
+        <w:pStyle w:val="Kop3"/>
+      </w:pPr>
+      <w:r>
+        <w:t xml:space="preserve">GUI: </w:t>
+      </w:r>
+      <w:r>
+        <w:t xml:space="preserve">MobaXterm / </w:t>
+      </w:r>
+      <w:r>
+        <w:t>PuTTYgen</w:t>
+      </w:r>
+    </w:p>
+    <w:p>
+      <w:r>
+        <w:t xml:space="preserve">An alternative to </w:t>
+      </w:r>
+      <w:r>
+        <w:t xml:space="preserve">executing shell commands to generate a keypair is by using tools like MobaXterm / PuTTYgen. PuTTYgen is available for </w:t>
+      </w:r>
+      <w:r>
+        <w:t xml:space="preserve">Windows, Mac and Linux. MobaXterm </w:t>
+      </w:r>
+      <w:r>
+        <w:t xml:space="preserve">is </w:t>
+      </w:r>
+      <w:r>
+        <w:t xml:space="preserve">only </w:t>
+      </w:r>
+      <w:r>
+        <w:t xml:space="preserve">available </w:t>
+      </w:r>
+      <w:r>
+        <w:t>for Windows.</w:t>
+      </w:r>
+      <w:r>
+        <w:t xml:space="preserve"> </w:t>
+      </w:r>
+    </w:p>
+    <w:p>
+      <w:pPr>
+        <w:rPr>
+          <w:noProof/>
+        </w:rPr>
+      </w:pPr>
+      <w:r>
+        <w:t>From MobaXterm you can start the MobaXterm SSH Key Generator.</w:t>
+      </w:r>
+      <w:r>
+        <w:rPr>
+          <w:noProof/>
+        </w:rPr>
+        <w:t xml:space="preserve"> </w:t>
+      </w:r>
+      <w:r>
+        <w:rPr>
+          <w:noProof/>
+        </w:rPr>
+        <w:drawing>
+          <wp:inline distT="0" distB="0" distL="0" distR="0" wp14:anchorId="663DCC34" wp14:editId="6BCFE225">
+            <wp:extent cx="5234494" cy="2735580"/>
+            <wp:effectExtent l="0" t="0" r="4445" b="7620"/>
+            <wp:docPr id="3" name="Afbeelding 3"/>
+            <wp:cNvGraphicFramePr>
+              <a:graphicFrameLocks xmlns:a="http://schemas.openxmlformats.org/drawingml/2006/main" noChangeAspect="1"/>
+            </wp:cNvGraphicFramePr>
+            <a:graphic xmlns:a="http://schemas.openxmlformats.org/drawingml/2006/main">
+              <a:graphicData uri="http://schemas.openxmlformats.org/drawingml/2006/picture">
+                <pic:pic xmlns:pic="http://schemas.openxmlformats.org/drawingml/2006/picture">
+                  <pic:nvPicPr>
+                    <pic:cNvPr id="0" name="Picture 2"/>
+                    <pic:cNvPicPr>
+                      <a:picLocks noChangeAspect="1" noChangeArrowheads="1"/>
+                    </pic:cNvPicPr>
+                  </pic:nvPicPr>
+                  <pic:blipFill>
+                    <a:blip r:embed="rId22" cstate="print">
+                      <a:extLst>
+                        <a:ext uri="{28A0092B-C50C-407E-A947-70E740481C1C}">
+                          <a14:useLocalDpi xmlns:a14="http://schemas.microsoft.com/office/drawing/2010/main" val="0"/>
+                        </a:ext>
+                      </a:extLst>
+                    </a:blip>
+                    <a:srcRect/>
+                    <a:stretch>
+                      <a:fillRect/>
+                    </a:stretch>
+                  </pic:blipFill>
+                  <pic:spPr bwMode="auto">
+                    <a:xfrm>
+                      <a:off x="0" y="0"/>
+                      <a:ext cx="5239706" cy="2738304"/>
+                    </a:xfrm>
+                    <a:prstGeom prst="rect">
+                      <a:avLst/>
+                    </a:prstGeom>
+                    <a:noFill/>
+                    <a:ln>
+                      <a:noFill/>
+                    </a:ln>
+                  </pic:spPr>
+                </pic:pic>
+              </a:graphicData>
+            </a:graphic>
+          </wp:inline>
+        </w:drawing>
+      </w:r>
+      <w:r>
+        <w:rPr>
+          <w:noProof/>
+        </w:rPr>
+        <w:t xml:space="preserve"> </w:t>
+      </w:r>
+    </w:p>
+    <w:p>
+      <w:r>
+        <w:t>First generate a keypair</w:t>
+      </w:r>
+    </w:p>
+    <w:p>
+      <w:pPr>
+        <w:rPr>
+          <w:noProof/>
+        </w:rPr>
+      </w:pPr>
+      <w:r>
+        <w:rPr>
+          <w:noProof/>
+        </w:rPr>
+        <w:lastRenderedPageBreak/>
+        <w:t xml:space="preserve"> </w:t>
+      </w:r>
+      <w:r>
+        <w:rPr>
+          <w:noProof/>
+        </w:rPr>
+        <w:drawing>
+          <wp:inline distT="0" distB="0" distL="0" distR="0" wp14:anchorId="31381FE6" wp14:editId="512C984A">
+            <wp:extent cx="3771911" cy="3375660"/>
+            <wp:effectExtent l="0" t="0" r="0" b="0"/>
+            <wp:docPr id="4" name="Afbeelding 4"/>
+            <wp:cNvGraphicFramePr>
+              <a:graphicFrameLocks xmlns:a="http://schemas.openxmlformats.org/drawingml/2006/main" noChangeAspect="1"/>
+            </wp:cNvGraphicFramePr>
+            <a:graphic xmlns:a="http://schemas.openxmlformats.org/drawingml/2006/main">
+              <a:graphicData uri="http://schemas.openxmlformats.org/drawingml/2006/picture">
+                <pic:pic xmlns:pic="http://schemas.openxmlformats.org/drawingml/2006/picture">
+                  <pic:nvPicPr>
+                    <pic:cNvPr id="0" name="Picture 3"/>
+                    <pic:cNvPicPr>
+                      <a:picLocks noChangeAspect="1" noChangeArrowheads="1"/>
+                    </pic:cNvPicPr>
+                  </pic:nvPicPr>
+                  <pic:blipFill>
+                    <a:blip r:embed="rId23">
+                      <a:extLst>
+                        <a:ext uri="{28A0092B-C50C-407E-A947-70E740481C1C}">
+                          <a14:useLocalDpi xmlns:a14="http://schemas.microsoft.com/office/drawing/2010/main" val="0"/>
+                        </a:ext>
+                      </a:extLst>
+                    </a:blip>
+                    <a:srcRect/>
+                    <a:stretch>
+                      <a:fillRect/>
+                    </a:stretch>
+                  </pic:blipFill>
+                  <pic:spPr bwMode="auto">
+                    <a:xfrm>
+                      <a:off x="0" y="0"/>
+                      <a:ext cx="3794133" cy="3395548"/>
+                    </a:xfrm>
+                    <a:prstGeom prst="rect">
+                      <a:avLst/>
+                    </a:prstGeom>
+                    <a:noFill/>
+                    <a:ln>
+                      <a:noFill/>
+                    </a:ln>
+                  </pic:spPr>
+                </pic:pic>
+              </a:graphicData>
+            </a:graphic>
+          </wp:inline>
+        </w:drawing>
+      </w:r>
+    </w:p>
+    <w:p/>
+    <w:p>
+      <w:r>
+        <w:rPr>
+          <w:noProof/>
+        </w:rPr>
+        <w:drawing>
+          <wp:inline distT="0" distB="0" distL="0" distR="0" wp14:anchorId="4A80A168" wp14:editId="7F855CCD">
+            <wp:extent cx="4497654" cy="4013200"/>
+            <wp:effectExtent l="0" t="0" r="0" b="6350"/>
+            <wp:docPr id="2" name="Afbeelding 2"/>
+            <wp:cNvGraphicFramePr>
+              <a:graphicFrameLocks xmlns:a="http://schemas.openxmlformats.org/drawingml/2006/main" noChangeAspect="1"/>
+            </wp:cNvGraphicFramePr>
+            <a:graphic xmlns:a="http://schemas.openxmlformats.org/drawingml/2006/main">
+              <a:graphicData uri="http://schemas.openxmlformats.org/drawingml/2006/picture">
+                <pic:pic xmlns:pic="http://schemas.openxmlformats.org/drawingml/2006/picture">
+                  <pic:nvPicPr>
+                    <pic:cNvPr id="0" name="Picture 1"/>
+                    <pic:cNvPicPr>
+                      <a:picLocks noChangeAspect="1" noChangeArrowheads="1"/>
+                    </pic:cNvPicPr>
+                  </pic:nvPicPr>
+                  <pic:blipFill>
+                    <a:blip r:embed="rId24">
+                      <a:extLst>
+                        <a:ext uri="{28A0092B-C50C-407E-A947-70E740481C1C}">
+                          <a14:useLocalDpi xmlns:a14="http://schemas.microsoft.com/office/drawing/2010/main" val="0"/>
+                        </a:ext>
+                      </a:extLst>
+                    </a:blip>
+                    <a:srcRect/>
+                    <a:stretch>
+                      <a:fillRect/>
+                    </a:stretch>
+                  </pic:blipFill>
+                  <pic:spPr bwMode="auto">
+                    <a:xfrm>
+                      <a:off x="0" y="0"/>
+                      <a:ext cx="4663839" cy="4161484"/>
+                    </a:xfrm>
+                    <a:prstGeom prst="rect">
+                      <a:avLst/>
+                    </a:prstGeom>
+                    <a:noFill/>
+                    <a:ln>
+                      <a:noFill/>
+                    </a:ln>
+                  </pic:spPr>
+                </pic:pic>
+              </a:graphicData>
+            </a:graphic>
+          </wp:inline>
+        </w:drawing>
+      </w:r>
+    </w:p>
+    <w:p>
+      <w:r>
+        <w:t>Mind that when saving the public and private key, not to supply a passphrase. Not every client can deal with that.</w:t>
+      </w:r>
+    </w:p>
+    <w:p>
+      <w:r>
+        <w:t>Copy the key as displayed in the ‘Public key for pasting into OpenSSH server (~/.ssh/authorized_keys)’ and save it in a separate file for later usage. For example openssh_key.key</w:t>
+      </w:r>
+    </w:p>
+    <w:p>
+      <w:r>
+        <w:lastRenderedPageBreak/>
+        <w:t>Save the public key and private keys to separate files.</w:t>
+      </w:r>
+      <w:r>
+        <w:t xml:space="preserve"> For example pubkey and privkey</w:t>
+      </w:r>
+      <w:r>
+        <w:t>. You will use the privkey to login.</w:t>
+      </w:r>
+    </w:p>
+    <w:p>
+      <w:pPr>
+        <w:pStyle w:val="Kop2"/>
+      </w:pPr>
+      <w:r>
+        <w:t>Add the public key</w:t>
+      </w:r>
+    </w:p>
+    <w:p>
+      <w:r>
+        <w:t xml:space="preserve"> </w:t>
+      </w:r>
+      <w:r>
+        <w:t>You have previously copied a public key which looks something like:</w:t>
+      </w:r>
+    </w:p>
+    <w:p>
+      <w:pPr>
+        <w:pStyle w:val="Code"/>
+      </w:pPr>
+      <w:r>
+        <w:t>ssh-rsa AAAAB3NzaC1yc2EAAAABJQAAAQEAqtGsoOOTD9A3pPMDbEijYSxO375SrV1s25bkFXs7U2WLWKQcr/ApafOVeWvocjr+ZSuDzzD4f9VT7wfmb8LWm4yurDFWKdSEJRujEBndpTJDtBnboJYvZoSz6A3An8vRyxTjwqDQhZURiVMEt0D40WJBy64Mu25x2LHIneNfL5h6wP4nGQ4AD+OjbOUEd4OjTaEUx+YWHZkqNj4aQ091SqdYuaokYeUgzkub9HMKTxDB7OQOoFTN5GKiXGZtnl4exGEcfCSqZd8rnmo6YF++gcsseJabtaQ+GznPs4AiDoaX9r3F1UoARFwMMNN4APejmCBNkGdjCi+7ESmROyMTXQ== rsa-key-20200301</w:t>
+      </w:r>
+    </w:p>
+    <w:p>
+      <w:r>
+        <w:t>This public key will be added to</w:t>
+      </w:r>
+      <w:r>
+        <w:t xml:space="preserve"> the </w:t>
+      </w:r>
+      <w:r>
+        <w:t>~/.ssh/authorized_keys</w:t>
+      </w:r>
+      <w:r>
+        <w:t xml:space="preserve"> file.</w:t>
+      </w:r>
+    </w:p>
+    <w:p>
+      <w:r>
+        <w:t xml:space="preserve">Execute the following commands </w:t>
+      </w:r>
+      <w:r>
+        <w:t xml:space="preserve">(using a CLI) </w:t>
+      </w:r>
+      <w:r>
+        <w:t>to create the required folders, the file and set the correct permissions:</w:t>
+      </w:r>
+    </w:p>
+    <w:p>
+      <w:pPr>
+        <w:pStyle w:val="Code"/>
+      </w:pPr>
+      <w:r>
+        <w:t>mkdir ~/.ssh</w:t>
+      </w:r>
+    </w:p>
+    <w:p>
+      <w:pPr>
+        <w:pStyle w:val="Code"/>
+      </w:pPr>
+      <w:r>
+        <w:t>chmod 700 ~/.ssh</w:t>
+      </w:r>
+    </w:p>
+    <w:p>
+      <w:pPr>
+        <w:pStyle w:val="Code"/>
+      </w:pPr>
+      <w:r>
+        <w:t>touch ~/.ssh/authorized_keys</w:t>
+      </w:r>
+    </w:p>
+    <w:p>
+      <w:pPr>
+        <w:pStyle w:val="Code"/>
+      </w:pPr>
+      <w:r>
+        <w:t>chmod 600 ~/.ssh/authorized_keys</w:t>
+      </w:r>
+    </w:p>
+    <w:p>
+      <w:r>
+        <w:t>Now add the public key to the authorized_keys file. You can do this in multiple ways</w:t>
+      </w:r>
+    </w:p>
+    <w:p>
+      <w:pPr>
+        <w:pStyle w:val="Kop3"/>
+      </w:pPr>
+      <w:r>
+        <w:t>MobaXterm</w:t>
+      </w:r>
+      <w:r>
+        <w:t xml:space="preserve"> (Windows)</w:t>
+      </w:r>
+    </w:p>
+    <w:p>
+      <w:r>
+        <w:t>After the authorized_keys file is created, you can edit it with the Mo</w:t>
+      </w:r>
+      <w:r>
+        <w:t xml:space="preserve">baTextEditor by opening it from the Scp tab on the left. </w:t>
+      </w:r>
+      <w:r>
+        <w:t xml:space="preserve">If you </w:t>
+      </w:r>
+      <w:r>
+        <w:t>cannot</w:t>
+      </w:r>
+      <w:r>
+        <w:t xml:space="preserve"> immediately see the .ssh folder, click the refresh button or press F5.</w:t>
+      </w:r>
+      <w:r>
+        <w:t xml:space="preserve"> </w:t>
+      </w:r>
+      <w:r>
+        <w:t xml:space="preserve">Paste the public key into </w:t>
+      </w:r>
+      <w:r>
+        <w:t>this file and save it</w:t>
+      </w:r>
+      <w:r>
+        <w:t xml:space="preserve"> (the red disk icon). Confirm you want to over</w:t>
+      </w:r>
+      <w:r>
+        <w:t>w</w:t>
+      </w:r>
+      <w:r>
+        <w:t>ri</w:t>
+      </w:r>
+      <w:r>
+        <w:t>t</w:t>
+      </w:r>
+      <w:r>
+        <w:t>e the file on the server</w:t>
+      </w:r>
+      <w:r>
+        <w:t xml:space="preserve">. </w:t>
+      </w:r>
+    </w:p>
+    <w:p>
+      <w:r>
+        <w:rPr>
+          <w:noProof/>
+        </w:rPr>
+        <w:lastRenderedPageBreak/>
         <w:drawing>
           <wp:inline distT="0" distB="0" distL="0" distR="0" wp14:anchorId="5FB1A415" wp14:editId="59F76F9E">
             <wp:extent cx="5731510" cy="4671695"/>
@@ -1478,7 +1615,7 @@
     </w:p>
     <w:p>
       <w:r>
-        <w:t>You can also use a CLI to add the public key such as:</w:t>
+        <w:t>If you have generated the public and private key on the provided SSH server, the easiest way to add the key is</w:t>
       </w:r>
     </w:p>
     <w:p>
@@ -1489,16 +1626,10 @@
         <w:t xml:space="preserve">cat </w:t>
       </w:r>
       <w:r>
-        <w:t>L</w:t>
-      </w:r>
-      <w:r>
-        <w:t>ocation</w:t>
-      </w:r>
-      <w:r>
-        <w:t>O</w:t>
-      </w:r>
-      <w:r>
-        <w:t>fOpenSSHPublicKey</w:t>
+        <w:t>~/</w:t>
+      </w:r>
+      <w:r>
+        <w:t>rsakey.pub</w:t>
       </w:r>
       <w:r>
         <w:t xml:space="preserve"> &gt;&gt; ~/.ssh/authorized_keys</w:t>
@@ -1513,6 +1644,14 @@
       </w:r>
       <w:r>
         <w:t xml:space="preserve"> with vi (or any other editor) and add the public key</w:t>
+      </w:r>
+      <w:r>
+        <w:t>. Make sure you add the public key to the remote account! (this might differ from the location where you generated the keypair</w:t>
+      </w:r>
+      <w:bookmarkStart w:id="0" w:name="_GoBack"/>
+      <w:bookmarkEnd w:id="0"/>
+      <w:r>
+        <w:t>)</w:t>
       </w:r>
     </w:p>
     <w:p>
@@ -2465,19 +2604,7 @@
       </w:pPr>
       <w:r>
         <w:lastRenderedPageBreak/>
-        <w:t xml:space="preserve">Firefox </w:t>
-      </w:r>
-      <w:r>
-        <w:t>mobile</w:t>
-      </w:r>
-      <w:r>
-        <w:t xml:space="preserve"> (</w:t>
-      </w:r>
-      <w:r>
-        <w:t>Android</w:t>
-      </w:r>
-      <w:r>
-        <w:t>)</w:t>
+        <w:t>Firefox mobile (Android)</w:t>
       </w:r>
     </w:p>
     <w:p>
@@ -2575,6 +2702,9 @@
     </w:p>
     <w:p>
       <w:r>
+        <w:rPr>
+          <w:noProof/>
+        </w:rPr>
         <w:drawing>
           <wp:inline distT="0" distB="0" distL="0" distR="0" wp14:anchorId="6D911D8E" wp14:editId="02591EC4">
             <wp:extent cx="5731510" cy="2807970"/>
@@ -4464,6 +4594,15 @@
 </file>
 
 <file path=customXml/item1.xml><?xml version="1.0" encoding="utf-8"?>
+<?mso-contentType ?>
+<FormTemplates xmlns="http://schemas.microsoft.com/sharepoint/v3/contenttype/forms">
+  <Display>DocumentLibraryForm</Display>
+  <Edit>DocumentLibraryForm</Edit>
+  <New>DocumentLibraryForm</New>
+</FormTemplates>
+</file>
+
+<file path=customXml/item2.xml><?xml version="1.0" encoding="utf-8"?>
 <ct:contentTypeSchema xmlns:ct="http://schemas.microsoft.com/office/2006/metadata/contentType" xmlns:ma="http://schemas.microsoft.com/office/2006/metadata/properties/metaAttributes" ct:_="" ma:_="" ma:contentTypeName="Document" ma:contentTypeID="0x01010054F6992C941BD0469027D6180034181D" ma:contentTypeVersion="3" ma:contentTypeDescription="Een nieuw document maken." ma:contentTypeScope="" ma:versionID="9be8e888d5114b7944de3bee6e078345">
   <xsd:schema xmlns:xsd="http://www.w3.org/2001/XMLSchema" xmlns:xs="http://www.w3.org/2001/XMLSchema" xmlns:p="http://schemas.microsoft.com/office/2006/metadata/properties" xmlns:ns3="56443775-6c4e-443f-ae5b-8e5d5d05d0db" targetNamespace="http://schemas.microsoft.com/office/2006/metadata/properties" ma:root="true" ma:fieldsID="802c22802e7d1baa1fb043bfbf61a79d" ns3:_="">
     <xsd:import namespace="56443775-6c4e-443f-ae5b-8e5d5d05d0db"/>
@@ -4617,15 +4756,6 @@
 </ct:contentTypeSchema>
 </file>
 
-<file path=customXml/item2.xml><?xml version="1.0" encoding="utf-8"?>
-<?mso-contentType ?>
-<FormTemplates xmlns="http://schemas.microsoft.com/sharepoint/v3/contenttype/forms">
-  <Display>DocumentLibraryForm</Display>
-  <Edit>DocumentLibraryForm</Edit>
-  <New>DocumentLibraryForm</New>
-</FormTemplates>
-</file>
-
 <file path=customXml/item3.xml><?xml version="1.0" encoding="utf-8"?>
 <p:properties xmlns:p="http://schemas.microsoft.com/office/2006/metadata/properties" xmlns:xsi="http://www.w3.org/2001/XMLSchema-instance" xmlns:pc="http://schemas.microsoft.com/office/infopath/2007/PartnerControls">
   <documentManagement/>
@@ -4637,6 +4767,14 @@
 </file>
 
 <file path=customXml/itemProps1.xml><?xml version="1.0" encoding="utf-8"?>
+<ds:datastoreItem xmlns:ds="http://schemas.openxmlformats.org/officeDocument/2006/customXml" ds:itemID="{7A246DDD-30FE-4053-A135-F6C925A4A4B2}">
+  <ds:schemaRefs>
+    <ds:schemaRef ds:uri="http://schemas.microsoft.com/sharepoint/v3/contenttype/forms"/>
+  </ds:schemaRefs>
+</ds:datastoreItem>
+</file>
+
+<file path=customXml/itemProps2.xml><?xml version="1.0" encoding="utf-8"?>
 <ds:datastoreItem xmlns:ds="http://schemas.openxmlformats.org/officeDocument/2006/customXml" ds:itemID="{B24BA3D9-8874-4CB6-BE34-8E35D5C458DA}">
   <ds:schemaRefs>
     <ds:schemaRef ds:uri="http://schemas.microsoft.com/office/2006/metadata/contentType"/>
@@ -4654,32 +4792,17 @@
 </ds:datastoreItem>
 </file>
 
-<file path=customXml/itemProps2.xml><?xml version="1.0" encoding="utf-8"?>
-<ds:datastoreItem xmlns:ds="http://schemas.openxmlformats.org/officeDocument/2006/customXml" ds:itemID="{7A246DDD-30FE-4053-A135-F6C925A4A4B2}">
-  <ds:schemaRefs>
-    <ds:schemaRef ds:uri="http://schemas.microsoft.com/sharepoint/v3/contenttype/forms"/>
-  </ds:schemaRefs>
-</ds:datastoreItem>
-</file>
-
 <file path=customXml/itemProps3.xml><?xml version="1.0" encoding="utf-8"?>
 <ds:datastoreItem xmlns:ds="http://schemas.openxmlformats.org/officeDocument/2006/customXml" ds:itemID="{7BF3A9C8-8603-4864-945C-079B1AE291AB}">
   <ds:schemaRefs>
-    <ds:schemaRef ds:uri="http://purl.org/dc/dcmitype/"/>
-    <ds:schemaRef ds:uri="http://purl.org/dc/elements/1.1/"/>
-    <ds:schemaRef ds:uri="http://schemas.microsoft.com/office/2006/documentManagement/types"/>
     <ds:schemaRef ds:uri="http://schemas.microsoft.com/office/2006/metadata/properties"/>
     <ds:schemaRef ds:uri="http://schemas.microsoft.com/office/infopath/2007/PartnerControls"/>
-    <ds:schemaRef ds:uri="http://schemas.openxmlformats.org/package/2006/metadata/core-properties"/>
-    <ds:schemaRef ds:uri="56443775-6c4e-443f-ae5b-8e5d5d05d0db"/>
-    <ds:schemaRef ds:uri="http://www.w3.org/XML/1998/namespace"/>
-    <ds:schemaRef ds:uri="http://purl.org/dc/terms/"/>
   </ds:schemaRefs>
 </ds:datastoreItem>
 </file>
 
 <file path=customXml/itemProps4.xml><?xml version="1.0" encoding="utf-8"?>
-<ds:datastoreItem xmlns:ds="http://schemas.openxmlformats.org/officeDocument/2006/customXml" ds:itemID="{790F959B-5385-4D4C-82F8-A9DE9984D4C8}">
+<ds:datastoreItem xmlns:ds="http://schemas.openxmlformats.org/officeDocument/2006/customXml" ds:itemID="{0B6DEB7D-D073-4F06-87A4-91D11E4E5505}">
   <ds:schemaRefs>
     <ds:schemaRef ds:uri="http://schemas.openxmlformats.org/officeDocument/2006/bibliography"/>
   </ds:schemaRefs>

</xml_diff>